<commit_message>
junit testing bug #2
</commit_message>
<xml_diff>
--- a/debugging_docs/before and after.docx
+++ b/debugging_docs/before and after.docx
@@ -84,14 +84,15 @@
       <w:pPr>
         <w:jc w:val="center"/>
       </w:pPr>
+      <w:bookmarkStart w:id="0" w:name="_GoBack"/>
       <w:r>
         <w:rPr>
           <w:noProof/>
         </w:rPr>
         <w:drawing>
           <wp:inline distT="0" distB="0" distL="0" distR="0" wp14:anchorId="27B34923" wp14:editId="0E5FC603">
-            <wp:extent cx="2665970" cy="2509837"/>
-            <wp:effectExtent l="0" t="0" r="1270" b="5080"/>
+            <wp:extent cx="5038725" cy="4743632"/>
+            <wp:effectExtent l="0" t="0" r="0" b="0"/>
             <wp:docPr id="2" name="Picture 2"/>
             <wp:cNvGraphicFramePr>
               <a:graphicFrameLocks xmlns:a="http://schemas.openxmlformats.org/drawingml/2006/main" noChangeAspect="1"/>
@@ -112,7 +113,7 @@
                   <pic:spPr>
                     <a:xfrm>
                       <a:off x="0" y="0"/>
-                      <a:ext cx="2716762" cy="2557655"/>
+                      <a:ext cx="5156139" cy="4854169"/>
                     </a:xfrm>
                     <a:prstGeom prst="rect">
                       <a:avLst/>
@@ -124,6 +125,7 @@
           </wp:inline>
         </w:drawing>
       </w:r>
+      <w:bookmarkEnd w:id="0"/>
     </w:p>
     <w:p/>
     <w:p>
@@ -190,10 +192,11 @@
         <w:rPr>
           <w:noProof/>
         </w:rPr>
+        <w:lastRenderedPageBreak/>
         <w:drawing>
           <wp:inline distT="0" distB="0" distL="0" distR="0" wp14:anchorId="1EAB93FC" wp14:editId="0B866081">
-            <wp:extent cx="2696006" cy="2176462"/>
-            <wp:effectExtent l="0" t="0" r="9525" b="0"/>
+            <wp:extent cx="5133975" cy="4144613"/>
+            <wp:effectExtent l="0" t="0" r="0" b="8890"/>
             <wp:docPr id="3" name="Picture 3"/>
             <wp:cNvGraphicFramePr>
               <a:graphicFrameLocks xmlns:a="http://schemas.openxmlformats.org/drawingml/2006/main" noChangeAspect="1"/>
@@ -214,7 +217,7 @@
                   <pic:spPr>
                     <a:xfrm>
                       <a:off x="0" y="0"/>
-                      <a:ext cx="2736114" cy="2208841"/>
+                      <a:ext cx="5233417" cy="4224892"/>
                     </a:xfrm>
                     <a:prstGeom prst="rect">
                       <a:avLst/>
@@ -242,7 +245,6 @@
       </w:r>
     </w:p>
     <w:p>
-      <w:bookmarkStart w:id="0" w:name="_GoBack"/>
       <w:r>
         <w:rPr>
           <w:noProof/>
@@ -283,14 +285,58 @@
           </wp:inline>
         </w:drawing>
       </w:r>
-      <w:bookmarkEnd w:id="0"/>
     </w:p>
     <w:p>
       <w:r>
         <w:t>Bug results:</w:t>
       </w:r>
     </w:p>
-    <w:p/>
+    <w:p>
+      <w:pPr>
+        <w:jc w:val="center"/>
+      </w:pPr>
+      <w:r>
+        <w:rPr>
+          <w:noProof/>
+        </w:rPr>
+        <w:lastRenderedPageBreak/>
+        <w:drawing>
+          <wp:inline distT="0" distB="0" distL="0" distR="0" wp14:anchorId="4A08354E" wp14:editId="30FD2813">
+            <wp:extent cx="5091112" cy="5344491"/>
+            <wp:effectExtent l="0" t="0" r="0" b="8890"/>
+            <wp:docPr id="4" name="Picture 4"/>
+            <wp:cNvGraphicFramePr>
+              <a:graphicFrameLocks xmlns:a="http://schemas.openxmlformats.org/drawingml/2006/main" noChangeAspect="1"/>
+            </wp:cNvGraphicFramePr>
+            <a:graphic xmlns:a="http://schemas.openxmlformats.org/drawingml/2006/main">
+              <a:graphicData uri="http://schemas.openxmlformats.org/drawingml/2006/picture">
+                <pic:pic xmlns:pic="http://schemas.openxmlformats.org/drawingml/2006/picture">
+                  <pic:nvPicPr>
+                    <pic:cNvPr id="1" name=""/>
+                    <pic:cNvPicPr/>
+                  </pic:nvPicPr>
+                  <pic:blipFill>
+                    <a:blip r:embed="rId12"/>
+                    <a:stretch>
+                      <a:fillRect/>
+                    </a:stretch>
+                  </pic:blipFill>
+                  <pic:spPr>
+                    <a:xfrm>
+                      <a:off x="0" y="0"/>
+                      <a:ext cx="5144100" cy="5400116"/>
+                    </a:xfrm>
+                    <a:prstGeom prst="rect">
+                      <a:avLst/>
+                    </a:prstGeom>
+                  </pic:spPr>
+                </pic:pic>
+              </a:graphicData>
+            </a:graphic>
+          </wp:inline>
+        </w:drawing>
+      </w:r>
+    </w:p>
     <w:p/>
     <w:p>
       <w:r>
@@ -318,7 +364,7 @@
                     <pic:cNvPicPr/>
                   </pic:nvPicPr>
                   <pic:blipFill>
-                    <a:blip r:embed="rId12"/>
+                    <a:blip r:embed="rId13"/>
                     <a:stretch>
                       <a:fillRect/>
                     </a:stretch>
@@ -344,11 +390,57 @@
         <w:t>Repaired Results:</w:t>
       </w:r>
     </w:p>
+    <w:p>
+      <w:pPr>
+        <w:jc w:val="center"/>
+      </w:pPr>
+      <w:r>
+        <w:rPr>
+          <w:noProof/>
+        </w:rPr>
+        <w:lastRenderedPageBreak/>
+        <w:drawing>
+          <wp:inline distT="0" distB="0" distL="0" distR="0" wp14:anchorId="50C0CCF1" wp14:editId="64F01EA2">
+            <wp:extent cx="4248150" cy="1311813"/>
+            <wp:effectExtent l="0" t="0" r="0" b="3175"/>
+            <wp:docPr id="5" name="Picture 5"/>
+            <wp:cNvGraphicFramePr>
+              <a:graphicFrameLocks xmlns:a="http://schemas.openxmlformats.org/drawingml/2006/main" noChangeAspect="1"/>
+            </wp:cNvGraphicFramePr>
+            <a:graphic xmlns:a="http://schemas.openxmlformats.org/drawingml/2006/main">
+              <a:graphicData uri="http://schemas.openxmlformats.org/drawingml/2006/picture">
+                <pic:pic xmlns:pic="http://schemas.openxmlformats.org/drawingml/2006/picture">
+                  <pic:nvPicPr>
+                    <pic:cNvPr id="1" name=""/>
+                    <pic:cNvPicPr/>
+                  </pic:nvPicPr>
+                  <pic:blipFill>
+                    <a:blip r:embed="rId14"/>
+                    <a:stretch>
+                      <a:fillRect/>
+                    </a:stretch>
+                  </pic:blipFill>
+                  <pic:spPr>
+                    <a:xfrm>
+                      <a:off x="0" y="0"/>
+                      <a:ext cx="4306263" cy="1329758"/>
+                    </a:xfrm>
+                    <a:prstGeom prst="rect">
+                      <a:avLst/>
+                    </a:prstGeom>
+                  </pic:spPr>
+                </pic:pic>
+              </a:graphicData>
+            </a:graphic>
+          </wp:inline>
+        </w:drawing>
+      </w:r>
+    </w:p>
     <w:sectPr>
-      <w:headerReference w:type="even" r:id="rId13"/>
-      <w:headerReference w:type="default" r:id="rId14"/>
-      <w:footerReference w:type="even" r:id="rId15"/>
-      <w:footerReference w:type="default" r:id="rId16"/>
+      <w:headerReference w:type="even" r:id="rId15"/>
+      <w:headerReference w:type="default" r:id="rId16"/>
+      <w:footerReference w:type="even" r:id="rId17"/>
+      <w:footerReference w:type="default" r:id="rId18"/>
       <w:pgSz w:w="12240" w:h="15840" w:code="1"/>
       <w:pgMar w:top="1800" w:right="1800" w:bottom="1440" w:left="1800" w:header="720" w:footer="720" w:gutter="0"/>
       <w:cols w:space="720"/>

</xml_diff>